<commit_message>
docs: Documenta Relacoes Estrategicas Entre Os Dados
</commit_message>
<xml_diff>
--- a/documentation/Estratégia de Dados/Relações Estratégicas Entre os Dados.docx
+++ b/documentation/Estratégia de Dados/Relações Estratégicas Entre os Dados.docx
@@ -27,10 +27,221 @@
         <w:rPr>
           <w:b/>
           <w:bCs/>
-          <w:sz w:val="36"/>
-          <w:szCs w:val="36"/>
+          <w:sz w:val="28"/>
+          <w:szCs w:val="28"/>
         </w:rPr>
       </w:pPr>
+      <w:r>
+        <w:rPr>
+          <w:b/>
+          <w:bCs/>
+          <w:sz w:val="28"/>
+          <w:szCs w:val="28"/>
+        </w:rPr>
+        <w:t>O Que são os Dados Apresentados</w:t>
+      </w:r>
+      <w:r>
+        <w:rPr>
+          <w:b/>
+          <w:bCs/>
+          <w:sz w:val="28"/>
+          <w:szCs w:val="28"/>
+        </w:rPr>
+        <w:t xml:space="preserve"> (RESUMO)</w:t>
+      </w:r>
+    </w:p>
+    <w:p>
+      <w:pPr>
+        <w:rPr>
+          <w:sz w:val="28"/>
+          <w:szCs w:val="28"/>
+        </w:rPr>
+      </w:pPr>
+      <w:r>
+        <w:rPr>
+          <w:b/>
+          <w:bCs/>
+          <w:sz w:val="28"/>
+          <w:szCs w:val="28"/>
+        </w:rPr>
+        <w:tab/>
+      </w:r>
+      <w:r>
+        <w:rPr>
+          <w:sz w:val="28"/>
+          <w:szCs w:val="28"/>
+        </w:rPr>
+        <w:t xml:space="preserve">A primeira coletânea de dados disponibilizada pela </w:t>
+      </w:r>
+      <w:proofErr w:type="spellStart"/>
+      <w:r>
+        <w:rPr>
+          <w:sz w:val="28"/>
+          <w:szCs w:val="28"/>
+        </w:rPr>
+        <w:t>PicMoney</w:t>
+      </w:r>
+      <w:proofErr w:type="spellEnd"/>
+      <w:r>
+        <w:rPr>
+          <w:sz w:val="28"/>
+          <w:szCs w:val="28"/>
+        </w:rPr>
+        <w:t xml:space="preserve"> é a </w:t>
+      </w:r>
+      <w:r>
+        <w:rPr>
+          <w:b/>
+          <w:bCs/>
+          <w:sz w:val="28"/>
+          <w:szCs w:val="28"/>
+        </w:rPr>
+        <w:t>Base Cadastral de Players</w:t>
+      </w:r>
+      <w:r>
+        <w:rPr>
+          <w:sz w:val="28"/>
+          <w:szCs w:val="28"/>
+        </w:rPr>
+        <w:t xml:space="preserve">, que armazena o perfil dos clientes da empresa com seus atributos relevantes para o negócio. </w:t>
+      </w:r>
+    </w:p>
+    <w:p>
+      <w:pPr>
+        <w:ind w:firstLine="708"/>
+        <w:rPr>
+          <w:sz w:val="28"/>
+          <w:szCs w:val="28"/>
+        </w:rPr>
+      </w:pPr>
+      <w:r>
+        <w:rPr>
+          <w:sz w:val="28"/>
+          <w:szCs w:val="28"/>
+        </w:rPr>
+        <w:t xml:space="preserve">Em seguida vem a </w:t>
+      </w:r>
+      <w:r>
+        <w:rPr>
+          <w:b/>
+          <w:bCs/>
+          <w:sz w:val="28"/>
+          <w:szCs w:val="28"/>
+        </w:rPr>
+        <w:t>Massa de Testes Com Lojas e Valores</w:t>
+      </w:r>
+      <w:r>
+        <w:rPr>
+          <w:sz w:val="28"/>
+          <w:szCs w:val="28"/>
+        </w:rPr>
+        <w:t xml:space="preserve"> e a </w:t>
+      </w:r>
+      <w:r>
+        <w:rPr>
+          <w:b/>
+          <w:bCs/>
+          <w:sz w:val="28"/>
+          <w:szCs w:val="28"/>
+        </w:rPr>
+        <w:t>Base de Transações</w:t>
+      </w:r>
+      <w:r>
+        <w:rPr>
+          <w:sz w:val="28"/>
+          <w:szCs w:val="28"/>
+        </w:rPr>
+        <w:t>, que apresentam os cupons que foram capturados pelos players</w:t>
+      </w:r>
+      <w:r>
+        <w:rPr>
+          <w:sz w:val="28"/>
+          <w:szCs w:val="28"/>
+        </w:rPr>
+        <w:t>. A diferença entre as duas bases de dados está na disposição dos atributos, que é diferente. Provavelmente será necessária juntar as duas como se fossem uma só quando passarmos os dados para o banco de dados.</w:t>
+      </w:r>
+    </w:p>
+    <w:p>
+      <w:pPr>
+        <w:ind w:firstLine="708"/>
+        <w:rPr>
+          <w:sz w:val="28"/>
+          <w:szCs w:val="28"/>
+        </w:rPr>
+      </w:pPr>
+      <w:r>
+        <w:rPr>
+          <w:sz w:val="28"/>
+          <w:szCs w:val="28"/>
+        </w:rPr>
+        <w:t xml:space="preserve">Por fim, </w:t>
+      </w:r>
+      <w:r>
+        <w:rPr>
+          <w:sz w:val="28"/>
+          <w:szCs w:val="28"/>
+        </w:rPr>
+        <w:t xml:space="preserve">a </w:t>
+      </w:r>
+      <w:r>
+        <w:rPr>
+          <w:b/>
+          <w:bCs/>
+          <w:sz w:val="28"/>
+          <w:szCs w:val="28"/>
+        </w:rPr>
+        <w:t xml:space="preserve">Base de </w:t>
+      </w:r>
+      <w:proofErr w:type="spellStart"/>
+      <w:r>
+        <w:rPr>
+          <w:b/>
+          <w:bCs/>
+          <w:sz w:val="28"/>
+          <w:szCs w:val="28"/>
+        </w:rPr>
+        <w:t>Pedrestres</w:t>
+      </w:r>
+      <w:proofErr w:type="spellEnd"/>
+      <w:r>
+        <w:rPr>
+          <w:b/>
+          <w:bCs/>
+          <w:sz w:val="28"/>
+          <w:szCs w:val="28"/>
+        </w:rPr>
+        <w:t xml:space="preserve"> da Av. Paulista</w:t>
+      </w:r>
+      <w:r>
+        <w:rPr>
+          <w:sz w:val="28"/>
+          <w:szCs w:val="28"/>
+        </w:rPr>
+        <w:t xml:space="preserve"> contém atributos relacionados ao tipo de dispositivo móvel que o cliente possui e características sobre o último cupom que ele resgatou.</w:t>
+      </w:r>
+      <w:r>
+        <w:rPr>
+          <w:sz w:val="28"/>
+          <w:szCs w:val="28"/>
+        </w:rPr>
+        <w:t xml:space="preserve"> </w:t>
+      </w:r>
+    </w:p>
+    <w:p>
+      <w:pPr>
+        <w:ind w:firstLine="708"/>
+        <w:rPr>
+          <w:sz w:val="28"/>
+          <w:szCs w:val="28"/>
+        </w:rPr>
+      </w:pPr>
+      <w:r>
+        <w:rPr>
+          <w:sz w:val="28"/>
+          <w:szCs w:val="28"/>
+        </w:rPr>
+        <w:t>Todas as tabelas possuem o número do celular dos clientes, ou seja, é possível estabelecer relações entre tabelas quando utilizarmos um banco de dados relacional. Isto é, se todos os dados de cadastros de clientes corresponderem aos clientes simulados nas outras tabelas.</w:t>
+      </w:r>
     </w:p>
     <w:p>
       <w:pPr>
@@ -90,7 +301,21 @@
           <w:sz w:val="28"/>
           <w:szCs w:val="28"/>
         </w:rPr>
-        <w:t xml:space="preserve">, por isso faz-se necessário entender quais são as relações que os seus atributos tem com o negócio e quantifica-las de modo que possam ajudar um CFO ou um CEO na tomada de decisões. </w:t>
+        <w:t>, por isso faz-se necessário entender quais são as relações que os seus atributos t</w:t>
+      </w:r>
+      <w:r>
+        <w:rPr>
+          <w:sz w:val="28"/>
+          <w:szCs w:val="28"/>
+        </w:rPr>
+        <w:t>ê</w:t>
+      </w:r>
+      <w:r>
+        <w:rPr>
+          <w:sz w:val="28"/>
+          <w:szCs w:val="28"/>
+        </w:rPr>
+        <w:t xml:space="preserve">m com o negócio e quantifica-las de modo que possam ajudar um CFO ou um CEO na tomada de decisões. </w:t>
       </w:r>
     </w:p>
     <w:p>
@@ -112,6 +337,15 @@
         </w:rPr>
         <w:t>Base de Transações</w:t>
       </w:r>
+      <w:r>
+        <w:rPr>
+          <w:b/>
+          <w:bCs/>
+          <w:sz w:val="28"/>
+          <w:szCs w:val="28"/>
+        </w:rPr>
+        <w:t xml:space="preserve"> e Massa de Testes Com Lojas e Valores</w:t>
+      </w:r>
     </w:p>
     <w:p>
       <w:pPr>
@@ -156,14 +390,21 @@
           <w:sz w:val="28"/>
           <w:szCs w:val="28"/>
         </w:rPr>
-        <w:t>pras com os cupons que conseguem no aplicativo</w:t>
-      </w:r>
-      <w:r>
-        <w:rPr>
-          <w:sz w:val="28"/>
-          <w:szCs w:val="28"/>
-        </w:rPr>
-        <w:t>, por isso faz-se necessário entender quais são as relações que os seus atributos tem com o negócio e quantifica-las de modo que possam ajudar um CFO ou um CEO na tomada de decisões.</w:t>
+        <w:t>pras com os cupons que conseguem no aplicativo, por isso faz-se necessário entender quais são as relações que os seus atributos t</w:t>
+      </w:r>
+      <w:r>
+        <w:rPr>
+          <w:sz w:val="28"/>
+          <w:szCs w:val="28"/>
+        </w:rPr>
+        <w:t>ê</w:t>
+      </w:r>
+      <w:r>
+        <w:rPr>
+          <w:sz w:val="28"/>
+          <w:szCs w:val="28"/>
+        </w:rPr>
+        <w:t>m com o negócio e quantifica-las de modo que possam ajudar um CFO ou um CEO na tomada de decisões.</w:t>
       </w:r>
       <w:r>
         <w:rPr>
@@ -177,17 +418,74 @@
       <w:pPr>
         <w:jc w:val="both"/>
         <w:rPr>
+          <w:b/>
+          <w:bCs/>
           <w:sz w:val="28"/>
           <w:szCs w:val="28"/>
         </w:rPr>
       </w:pPr>
       <w:r>
         <w:rPr>
+          <w:b/>
+          <w:bCs/>
+          <w:sz w:val="28"/>
+          <w:szCs w:val="28"/>
+        </w:rPr>
+        <w:t>Base de Pedestres da Av. Paulista</w:t>
+      </w:r>
+    </w:p>
+    <w:p>
+      <w:pPr>
+        <w:jc w:val="both"/>
+        <w:rPr>
+          <w:sz w:val="28"/>
+          <w:szCs w:val="28"/>
+        </w:rPr>
+      </w:pPr>
+      <w:r>
+        <w:rPr>
           <w:sz w:val="28"/>
           <w:szCs w:val="28"/>
         </w:rPr>
         <w:tab/>
-        <w:t>E aproveitando a relação que talvez haja entre os números da tabela Base Cadastral de Players com os celulares desta, é possível estabelecer ligações entre os campos de ambas as tabelas.</w:t>
+        <w:t xml:space="preserve">São várias as combinações de usuários de celular com as diferentes possibilidades de aparelhos móveis. Como isso tem relação com os serviços da </w:t>
+      </w:r>
+      <w:proofErr w:type="spellStart"/>
+      <w:r>
+        <w:rPr>
+          <w:sz w:val="28"/>
+          <w:szCs w:val="28"/>
+        </w:rPr>
+        <w:t>PicMoney</w:t>
+      </w:r>
+      <w:proofErr w:type="spellEnd"/>
+      <w:r>
+        <w:rPr>
+          <w:sz w:val="28"/>
+          <w:szCs w:val="28"/>
+        </w:rPr>
+        <w:t>? Quais usuários costumam explorar mais esses serviços e onde estão mais concentrados na Av. Paulista? Com essas questões,</w:t>
+      </w:r>
+      <w:r>
+        <w:rPr>
+          <w:sz w:val="28"/>
+          <w:szCs w:val="28"/>
+        </w:rPr>
+        <w:t xml:space="preserve"> faz-se necessário entender quais são as relações que os seus atributos t</w:t>
+      </w:r>
+      <w:r>
+        <w:rPr>
+          <w:sz w:val="28"/>
+          <w:szCs w:val="28"/>
+        </w:rPr>
+        <w:t>ê</w:t>
+      </w:r>
+      <w:r>
+        <w:rPr>
+          <w:sz w:val="28"/>
+          <w:szCs w:val="28"/>
+        </w:rPr>
+        <w:t xml:space="preserve">m com o negócio e quantifica-las de modo que possam ajudar um CFO ou um CEO na tomada de decisões. </w:t>
       </w:r>
     </w:p>
     <w:p>
@@ -857,23 +1155,7 @@
                 <w:sz w:val="28"/>
                 <w:szCs w:val="28"/>
               </w:rPr>
-              <w:t xml:space="preserve">Conhecendo-se os interesses de cada faixa etária, também é interessante saber em que área </w:t>
-            </w:r>
-            <w:proofErr w:type="gramStart"/>
-            <w:r>
-              <w:rPr>
-                <w:sz w:val="28"/>
-                <w:szCs w:val="28"/>
-              </w:rPr>
-              <w:t>concentram-se</w:t>
-            </w:r>
-            <w:proofErr w:type="gramEnd"/>
-            <w:r>
-              <w:rPr>
-                <w:sz w:val="28"/>
-                <w:szCs w:val="28"/>
-              </w:rPr>
-              <w:t xml:space="preserve"> determinados públicos.</w:t>
+              <w:t>Conhecendo-se os interesses de cada faixa etária, também é interessante saber em que área concentram-se determinados públicos.</w:t>
             </w:r>
           </w:p>
         </w:tc>
@@ -962,23 +1244,7 @@
                 <w:sz w:val="28"/>
                 <w:szCs w:val="28"/>
               </w:rPr>
-              <w:t xml:space="preserve">Conhecendo-se os interesses de cada faixa etária, também é interessante saber em que área </w:t>
-            </w:r>
-            <w:proofErr w:type="gramStart"/>
-            <w:r>
-              <w:rPr>
-                <w:sz w:val="28"/>
-                <w:szCs w:val="28"/>
-              </w:rPr>
-              <w:t>concentram-se</w:t>
-            </w:r>
-            <w:proofErr w:type="gramEnd"/>
-            <w:r>
-              <w:rPr>
-                <w:sz w:val="28"/>
-                <w:szCs w:val="28"/>
-              </w:rPr>
-              <w:t xml:space="preserve"> determinados públicos.</w:t>
+              <w:t>Conhecendo-se os interesses de cada faixa etária, também é interessante saber em que área concentram-se determinados públicos.</w:t>
             </w:r>
           </w:p>
         </w:tc>
@@ -1642,7 +1908,35 @@
                 <w:sz w:val="28"/>
                 <w:szCs w:val="28"/>
               </w:rPr>
-              <w:t>Se por algum acaso for necessário, eu posso estimular o uso de certos tipos de cupons em áreas muito homogêneas nesse sentido.</w:t>
+              <w:t xml:space="preserve">Se por algum acaso for necessário, </w:t>
+            </w:r>
+            <w:r>
+              <w:rPr>
+                <w:sz w:val="28"/>
+                <w:szCs w:val="28"/>
+              </w:rPr>
+              <w:t>é</w:t>
+            </w:r>
+            <w:r>
+              <w:rPr>
+                <w:sz w:val="28"/>
+                <w:szCs w:val="28"/>
+              </w:rPr>
+              <w:t xml:space="preserve"> poss</w:t>
+            </w:r>
+            <w:r>
+              <w:rPr>
+                <w:sz w:val="28"/>
+                <w:szCs w:val="28"/>
+              </w:rPr>
+              <w:t>ível</w:t>
+            </w:r>
+            <w:r>
+              <w:rPr>
+                <w:sz w:val="28"/>
+                <w:szCs w:val="28"/>
+              </w:rPr>
+              <w:t xml:space="preserve"> estimular o uso de certos tipos de cupons em áreas muito homogêneas nesse sentido.</w:t>
             </w:r>
           </w:p>
         </w:tc>
@@ -1862,6 +2156,13 @@
                 <w:szCs w:val="28"/>
               </w:rPr>
             </w:pPr>
+            <w:r>
+              <w:rPr>
+                <w:sz w:val="28"/>
+                <w:szCs w:val="28"/>
+              </w:rPr>
+              <w:t>TIPO CELULAR</w:t>
+            </w:r>
           </w:p>
         </w:tc>
         <w:tc>
@@ -1876,6 +2177,13 @@
                 <w:szCs w:val="28"/>
               </w:rPr>
             </w:pPr>
+            <w:r>
+              <w:rPr>
+                <w:sz w:val="28"/>
+                <w:szCs w:val="28"/>
+              </w:rPr>
+              <w:t>POSSUI APP PICMONEY</w:t>
+            </w:r>
           </w:p>
         </w:tc>
         <w:tc>
@@ -1890,6 +2198,29 @@
                 <w:szCs w:val="28"/>
               </w:rPr>
             </w:pPr>
+            <w:r>
+              <w:rPr>
+                <w:sz w:val="28"/>
+                <w:szCs w:val="28"/>
+              </w:rPr>
+              <w:t xml:space="preserve">Quem utiliza IPHONE tem interesse em usar o app </w:t>
+            </w:r>
+            <w:proofErr w:type="spellStart"/>
+            <w:r>
+              <w:rPr>
+                <w:sz w:val="28"/>
+                <w:szCs w:val="28"/>
+              </w:rPr>
+              <w:t>PicMoney</w:t>
+            </w:r>
+            <w:proofErr w:type="spellEnd"/>
+            <w:r>
+              <w:rPr>
+                <w:sz w:val="28"/>
+                <w:szCs w:val="28"/>
+              </w:rPr>
+              <w:t>? E qual é o motivo?</w:t>
+            </w:r>
           </w:p>
         </w:tc>
         <w:tc>
@@ -1904,6 +2235,118 @@
                 <w:szCs w:val="28"/>
               </w:rPr>
             </w:pPr>
+            <w:r>
+              <w:rPr>
+                <w:sz w:val="28"/>
+                <w:szCs w:val="28"/>
+              </w:rPr>
+              <w:t>Pedestre Av. Paulista</w:t>
+            </w:r>
+          </w:p>
+        </w:tc>
+      </w:tr>
+      <w:tr>
+        <w:trPr>
+          <w:trHeight w:val="283"/>
+        </w:trPr>
+        <w:tc>
+          <w:tcPr>
+            <w:tcW w:w="1140" w:type="pct"/>
+          </w:tcPr>
+          <w:p>
+            <w:pPr>
+              <w:jc w:val="center"/>
+              <w:rPr>
+                <w:sz w:val="28"/>
+                <w:szCs w:val="28"/>
+              </w:rPr>
+            </w:pPr>
+            <w:r>
+              <w:rPr>
+                <w:sz w:val="28"/>
+                <w:szCs w:val="28"/>
+              </w:rPr>
+              <w:t>(SERVIÇO PICMONEY)</w:t>
+            </w:r>
+          </w:p>
+        </w:tc>
+        <w:tc>
+          <w:tcPr>
+            <w:tcW w:w="1286" w:type="pct"/>
+          </w:tcPr>
+          <w:p>
+            <w:pPr>
+              <w:jc w:val="center"/>
+              <w:rPr>
+                <w:sz w:val="28"/>
+                <w:szCs w:val="28"/>
+              </w:rPr>
+            </w:pPr>
+            <w:r>
+              <w:rPr>
+                <w:sz w:val="28"/>
+                <w:szCs w:val="28"/>
+              </w:rPr>
+              <w:t>LOCAL</w:t>
+            </w:r>
+          </w:p>
+        </w:tc>
+        <w:tc>
+          <w:tcPr>
+            <w:tcW w:w="1873" w:type="pct"/>
+          </w:tcPr>
+          <w:p>
+            <w:pPr>
+              <w:jc w:val="center"/>
+              <w:rPr>
+                <w:sz w:val="28"/>
+                <w:szCs w:val="28"/>
+              </w:rPr>
+            </w:pPr>
+            <w:r>
+              <w:rPr>
+                <w:sz w:val="28"/>
+                <w:szCs w:val="28"/>
+              </w:rPr>
+              <w:t xml:space="preserve">Onde os usuários da </w:t>
+            </w:r>
+            <w:proofErr w:type="spellStart"/>
+            <w:r>
+              <w:rPr>
+                <w:sz w:val="28"/>
+                <w:szCs w:val="28"/>
+              </w:rPr>
+              <w:t>PicMoney</w:t>
+            </w:r>
+            <w:proofErr w:type="spellEnd"/>
+            <w:r>
+              <w:rPr>
+                <w:sz w:val="28"/>
+                <w:szCs w:val="28"/>
+              </w:rPr>
+              <w:t xml:space="preserve"> são mais detectados na Av. Paulista?</w:t>
+            </w:r>
+          </w:p>
+        </w:tc>
+        <w:tc>
+          <w:tcPr>
+            <w:tcW w:w="701" w:type="pct"/>
+          </w:tcPr>
+          <w:p>
+            <w:pPr>
+              <w:jc w:val="center"/>
+              <w:rPr>
+                <w:sz w:val="28"/>
+                <w:szCs w:val="28"/>
+              </w:rPr>
+            </w:pPr>
+            <w:r>
+              <w:rPr>
+                <w:sz w:val="28"/>
+                <w:szCs w:val="28"/>
+              </w:rPr>
+              <w:t>Pedestre Av. Paulista</w:t>
+            </w:r>
           </w:p>
         </w:tc>
       </w:tr>

</xml_diff>